<commit_message>
Add Spark supporting languages installation information.
</commit_message>
<xml_diff>
--- a/dev-topics-bigdata/documentation/SetupPySparkDevEnvironment.docx
+++ b/dev-topics-bigdata/documentation/SetupPySparkDevEnvironment.docx
@@ -21,7 +21,61 @@
         <w:spacing w:after="0" w:line="240" w:lineRule="auto"/>
       </w:pPr>
       <w:r>
-        <w:t>We will install Spark locally on a Windows 10 Laptop, and verify operation with Python using PySpark. These languages are required before Spark is installed:</w:t>
+        <w:t>We will install Spark</w:t>
+      </w:r>
+      <w:r>
+        <w:t xml:space="preserve"> locally on a Windows 10 Laptop</w:t>
+      </w:r>
+      <w:r>
+        <w:t xml:space="preserve"> and verify </w:t>
+      </w:r>
+      <w:r>
+        <w:t xml:space="preserve">Spark </w:t>
+      </w:r>
+      <w:r>
+        <w:t xml:space="preserve">operation with Python using PySpark. </w:t>
+      </w:r>
+      <w:r>
+        <w:t>We do not use a Docker version</w:t>
+      </w:r>
+      <w:r>
+        <w:t xml:space="preserve"> locally</w:t>
+      </w:r>
+      <w:r>
+        <w:t xml:space="preserve">, but instead install </w:t>
+      </w:r>
+      <w:r>
+        <w:t xml:space="preserve">a Windows 10 version </w:t>
+      </w:r>
+      <w:r>
+        <w:t>directly</w:t>
+      </w:r>
+      <w:r>
+        <w:t xml:space="preserve"> as a Windows application</w:t>
+      </w:r>
+      <w:r>
+        <w:t xml:space="preserve">. </w:t>
+      </w:r>
+      <w:r>
+        <w:t xml:space="preserve">Our use of </w:t>
+      </w:r>
+      <w:r>
+        <w:t>Spark requires t</w:t>
+      </w:r>
+      <w:r>
+        <w:t>hese languages</w:t>
+      </w:r>
+      <w:r>
+        <w:t xml:space="preserve"> present</w:t>
+      </w:r>
+      <w:r>
+        <w:t xml:space="preserve"> </w:t>
+      </w:r>
+      <w:r>
+        <w:t>before installation</w:t>
+      </w:r>
+      <w:r>
+        <w:t>:</w:t>
       </w:r>
     </w:p>
     <w:p>
@@ -34,18 +88,7 @@
         <w:spacing w:after="0" w:line="240" w:lineRule="auto"/>
       </w:pPr>
       <w:r>
-        <w:t xml:space="preserve">Java 8 (e.g., </w:t>
-      </w:r>
-      <w:r>
-        <w:rPr>
-          <w:rFonts w:ascii="Lucida Console" w:hAnsi="Lucida Console"/>
-          <w:sz w:val="20"/>
-          <w:szCs w:val="20"/>
-        </w:rPr>
-        <w:t>java version "1.8.0_241"</w:t>
-      </w:r>
-      <w:r>
-        <w:t>)</w:t>
+        <w:t>Java 8</w:t>
       </w:r>
     </w:p>
     <w:p>
@@ -58,18 +101,7 @@
         <w:spacing w:after="0" w:line="240" w:lineRule="auto"/>
       </w:pPr>
       <w:r>
-        <w:t xml:space="preserve">Python (e.g., </w:t>
-      </w:r>
-      <w:r>
-        <w:rPr>
-          <w:rFonts w:ascii="Lucida Console" w:hAnsi="Lucida Console"/>
-          <w:sz w:val="20"/>
-          <w:szCs w:val="20"/>
-        </w:rPr>
-        <w:t>Python 3.8.1</w:t>
-      </w:r>
-      <w:r>
-        <w:t>)</w:t>
+        <w:t>Python</w:t>
       </w:r>
     </w:p>
     <w:p>
@@ -82,31 +114,58 @@
         <w:spacing w:after="0" w:line="240" w:lineRule="auto"/>
       </w:pPr>
       <w:r>
-        <w:t xml:space="preserve">Scala (e.g., </w:t>
-      </w:r>
-      <w:r>
-        <w:rPr>
-          <w:rFonts w:ascii="Lucida Console" w:hAnsi="Lucida Console"/>
-          <w:sz w:val="20"/>
-          <w:szCs w:val="20"/>
-        </w:rPr>
-        <w:t>Scala code runner version 2.13.1 -- Copyright 2002-2019, LAMP/EPFL and Lightbend, Inc.</w:t>
-      </w:r>
-      <w:r>
-        <w:t>)</w:t>
-      </w:r>
-    </w:p>
-    <w:p>
-      <w:pPr>
-        <w:spacing w:after="0" w:line="240" w:lineRule="auto"/>
-      </w:pPr>
-    </w:p>
-    <w:p>
-      <w:pPr>
-        <w:spacing w:after="0" w:line="240" w:lineRule="auto"/>
-      </w:pPr>
-      <w:r>
-        <w:t>Each language will have required environment variable that must be defined. Details for Java and Scala are described below.</w:t>
+        <w:t>Scala</w:t>
+      </w:r>
+    </w:p>
+    <w:p>
+      <w:pPr>
+        <w:spacing w:after="0" w:line="240" w:lineRule="auto"/>
+      </w:pPr>
+    </w:p>
+    <w:p>
+      <w:pPr>
+        <w:spacing w:after="0" w:line="240" w:lineRule="auto"/>
+      </w:pPr>
+      <w:r>
+        <w:t>Each language will have required environment variable</w:t>
+      </w:r>
+      <w:r>
+        <w:t>s</w:t>
+      </w:r>
+      <w:r>
+        <w:t xml:space="preserve"> that must be defined</w:t>
+      </w:r>
+      <w:r>
+        <w:t>, and PATH entries</w:t>
+      </w:r>
+      <w:r>
+        <w:t xml:space="preserve">. Details for </w:t>
+      </w:r>
+      <w:r>
+        <w:t>these languages</w:t>
+      </w:r>
+      <w:r>
+        <w:t xml:space="preserve"> are described below</w:t>
+      </w:r>
+      <w:r>
+        <w:t>, following the overview</w:t>
+      </w:r>
+      <w:r>
+        <w:t>.</w:t>
+      </w:r>
+    </w:p>
+    <w:p>
+      <w:pPr>
+        <w:pStyle w:val="Heading2"/>
+        <w:spacing w:line="240" w:lineRule="auto"/>
+      </w:pPr>
+      <w:r>
+        <w:rPr>
+          <w:rStyle w:val="Heading3Char"/>
+          <w:b/>
+          <w:bCs/>
+        </w:rPr>
+        <w:t>Spark Installation Overview</w:t>
       </w:r>
     </w:p>
     <w:p>
@@ -121,13 +180,9 @@
       <w:r>
         <w:t>Once xxxx</w:t>
       </w:r>
-      <w:bookmarkStart w:id="0" w:name="_GoBack"/>
-      <w:bookmarkEnd w:id="0"/>
-    </w:p>
-    <w:p>
-      <w:pPr>
-        <w:spacing w:after="0" w:line="240" w:lineRule="auto"/>
-      </w:pPr>
+      <w:r>
+        <w:t>.</w:t>
+      </w:r>
     </w:p>
     <w:p>
       <w:pPr>
@@ -158,7 +213,27 @@
         <w:spacing w:after="0" w:line="240" w:lineRule="auto"/>
       </w:pPr>
       <w:r>
-        <w:t xml:space="preserve">Windows 10 </w:t>
+        <w:t xml:space="preserve">You can download the Java 8 SDK from this link </w:t>
+      </w:r>
+      <w:hyperlink r:id="rId6" w:history="1">
+        <w:r>
+          <w:rPr>
+            <w:rStyle w:val="Hyperlink"/>
+          </w:rPr>
+          <w:t>https://www.oracle.com/java/technologies/javase/javase-jdk8-downloads.html</w:t>
+        </w:r>
+      </w:hyperlink>
+      <w:r>
+        <w:t>.  Follow the on-screen installation instructions from the installer. For w</w:t>
+      </w:r>
+      <w:r>
+        <w:t>indows 10</w:t>
+      </w:r>
+      <w:r>
+        <w:t>, set these</w:t>
+      </w:r>
+      <w:r>
+        <w:t xml:space="preserve"> </w:t>
       </w:r>
       <w:r>
         <w:t>Java Environment Variables</w:t>
@@ -177,6 +252,9 @@
         <w:spacing w:after="0" w:line="240" w:lineRule="auto"/>
       </w:pPr>
       <w:r>
+        <w:rPr>
+          <w:rFonts w:ascii="Lucida Console" w:hAnsi="Lucida Console"/>
+        </w:rPr>
         <w:t>JAVA_OPTIONS=-Xmx512M -Xms512M</w:t>
       </w:r>
     </w:p>
@@ -190,6 +268,9 @@
         <w:spacing w:after="0" w:line="240" w:lineRule="auto"/>
       </w:pPr>
       <w:r>
+        <w:rPr>
+          <w:rFonts w:ascii="Lucida Console" w:hAnsi="Lucida Console"/>
+        </w:rPr>
         <w:t>JAVA_HOME=D:\Java\jdk1.8.0_241</w:t>
       </w:r>
     </w:p>
@@ -203,20 +284,39 @@
         <w:spacing w:after="0" w:line="240" w:lineRule="auto"/>
       </w:pPr>
       <w:r>
-        <w:t xml:space="preserve">Java Installation </w:t>
-      </w:r>
-      <w:r>
-        <w:t>Verification:</w:t>
-      </w:r>
-    </w:p>
-    <w:p>
-      <w:pPr>
-        <w:spacing w:after="0" w:line="240" w:lineRule="auto"/>
-      </w:pPr>
-    </w:p>
-    <w:p>
-      <w:pPr>
-        <w:spacing w:after="0" w:line="240" w:lineRule="auto"/>
+        <w:t xml:space="preserve">The PATH should have </w:t>
+      </w:r>
+      <w:r>
+        <w:rPr>
+          <w:rFonts w:ascii="Lucida Console" w:hAnsi="Lucida Console"/>
+        </w:rPr>
+        <w:t>%JAVA_HOME%\bin</w:t>
+      </w:r>
+      <w:r>
+        <w:t xml:space="preserve">. </w:t>
+      </w:r>
+      <w:r>
+        <w:t>Here is a sample Java i</w:t>
+      </w:r>
+      <w:r>
+        <w:t xml:space="preserve">nstallation </w:t>
+      </w:r>
+      <w:r>
+        <w:t>v</w:t>
+      </w:r>
+      <w:r>
+        <w:t>erification:</w:t>
+      </w:r>
+    </w:p>
+    <w:p>
+      <w:pPr>
+        <w:spacing w:after="0" w:line="240" w:lineRule="auto"/>
+      </w:pPr>
+    </w:p>
+    <w:p>
+      <w:pPr>
+        <w:spacing w:after="0" w:line="240" w:lineRule="auto"/>
+        <w:ind w:left="720"/>
         <w:rPr>
           <w:rFonts w:ascii="Lucida Console" w:hAnsi="Lucida Console"/>
         </w:rPr>
@@ -231,6 +331,7 @@
     <w:p>
       <w:pPr>
         <w:spacing w:after="0" w:line="240" w:lineRule="auto"/>
+        <w:ind w:left="720"/>
         <w:rPr>
           <w:rFonts w:ascii="Lucida Console" w:hAnsi="Lucida Console"/>
         </w:rPr>
@@ -245,6 +346,7 @@
     <w:p>
       <w:pPr>
         <w:spacing w:after="0" w:line="240" w:lineRule="auto"/>
+        <w:ind w:left="720"/>
         <w:rPr>
           <w:rFonts w:ascii="Lucida Console" w:hAnsi="Lucida Console"/>
         </w:rPr>
@@ -259,6 +361,7 @@
     <w:p>
       <w:pPr>
         <w:spacing w:after="0" w:line="240" w:lineRule="auto"/>
+        <w:ind w:left="720"/>
       </w:pPr>
       <w:r>
         <w:rPr>
@@ -280,6 +383,324 @@
         <w:rPr>
           <w:rStyle w:val="Heading3Char"/>
         </w:rPr>
+        <w:t>Python Related Settings:</w:t>
+      </w:r>
+    </w:p>
+    <w:p>
+      <w:pPr>
+        <w:spacing w:after="0" w:line="240" w:lineRule="auto"/>
+      </w:pPr>
+    </w:p>
+    <w:p>
+      <w:pPr>
+        <w:spacing w:after="0" w:line="240" w:lineRule="auto"/>
+      </w:pPr>
+      <w:r>
+        <w:t xml:space="preserve">Obtain a windows Python installation from this link: </w:t>
+      </w:r>
+      <w:hyperlink r:id="rId7" w:history="1">
+        <w:r>
+          <w:rPr>
+            <w:rStyle w:val="Hyperlink"/>
+          </w:rPr>
+          <w:t>https://www.python.org/downloads/windows/</w:t>
+        </w:r>
+      </w:hyperlink>
+      <w:r>
+        <w:t>. We use Python 3.8.1 for this e</w:t>
+      </w:r>
+      <w:r>
+        <w:t xml:space="preserve">xample. A quick overview of the </w:t>
+      </w:r>
+      <w:r>
+        <w:t xml:space="preserve">Windows 10 installation is found at </w:t>
+      </w:r>
+      <w:hyperlink r:id="rId8" w:anchor="step-2-run-the-installer" w:history="1">
+        <w:r>
+          <w:rPr>
+            <w:rStyle w:val="Hyperlink"/>
+          </w:rPr>
+          <w:t>https://realpython.com/installing-python/#step-2-run-the-installer</w:t>
+        </w:r>
+      </w:hyperlink>
+      <w:r>
+        <w:t xml:space="preserve">. Make sure that Python is on the Windows execution path. </w:t>
+      </w:r>
+      <w:r>
+        <w:t>For example, my system has these PATH entries:</w:t>
+      </w:r>
+    </w:p>
+    <w:p>
+      <w:pPr>
+        <w:pStyle w:val="ListParagraph"/>
+        <w:numPr>
+          <w:ilvl w:val="0"/>
+          <w:numId w:val="4"/>
+        </w:numPr>
+        <w:spacing w:after="0" w:line="240" w:lineRule="auto"/>
+      </w:pPr>
+      <w:r>
+        <w:t>D:\Program Files\Python38\Scripts\</w:t>
+      </w:r>
+    </w:p>
+    <w:p>
+      <w:pPr>
+        <w:pStyle w:val="ListParagraph"/>
+        <w:numPr>
+          <w:ilvl w:val="0"/>
+          <w:numId w:val="4"/>
+        </w:numPr>
+        <w:spacing w:after="0" w:line="240" w:lineRule="auto"/>
+      </w:pPr>
+      <w:r>
+        <w:t>D:\Program Files\Python38\</w:t>
+      </w:r>
+    </w:p>
+    <w:p>
+      <w:pPr>
+        <w:spacing w:after="0" w:line="240" w:lineRule="auto"/>
+      </w:pPr>
+    </w:p>
+    <w:p>
+      <w:pPr>
+        <w:spacing w:after="0" w:line="240" w:lineRule="auto"/>
+      </w:pPr>
+      <w:r>
+        <w:t>Python installation verification is:</w:t>
+      </w:r>
+    </w:p>
+    <w:p>
+      <w:pPr>
+        <w:spacing w:after="0" w:line="240" w:lineRule="auto"/>
+        <w:ind w:left="720"/>
+        <w:rPr>
+          <w:rFonts w:ascii="Lucida Console" w:hAnsi="Lucida Console"/>
+        </w:rPr>
+      </w:pPr>
+      <w:r>
+        <w:rPr>
+          <w:rFonts w:ascii="Lucida Console" w:hAnsi="Lucida Console"/>
+        </w:rPr>
+        <w:t>D:\Temp&gt;python --version</w:t>
+      </w:r>
+    </w:p>
+    <w:p>
+      <w:pPr>
+        <w:spacing w:after="0" w:line="240" w:lineRule="auto"/>
+        <w:ind w:left="720"/>
+      </w:pPr>
+      <w:r>
+        <w:rPr>
+          <w:rFonts w:ascii="Lucida Console" w:hAnsi="Lucida Console"/>
+        </w:rPr>
+        <w:t>Python 3.8.1</w:t>
+      </w:r>
+    </w:p>
+    <w:p>
+      <w:pPr>
+        <w:spacing w:after="0" w:line="240" w:lineRule="auto"/>
+        <w:rPr>
+          <w:rStyle w:val="Heading3Char"/>
+        </w:rPr>
+      </w:pPr>
+    </w:p>
+    <w:p>
+      <w:pPr>
+        <w:spacing w:after="0" w:line="240" w:lineRule="auto"/>
+        <w:rPr>
+          <w:rStyle w:val="Heading3Char"/>
+        </w:rPr>
+      </w:pPr>
+      <w:r>
+        <w:rPr>
+          <w:rStyle w:val="Heading3Char"/>
+        </w:rPr>
+        <w:t>Scala Related Settings</w:t>
+      </w:r>
+    </w:p>
+    <w:p>
+      <w:pPr>
+        <w:spacing w:after="0" w:line="240" w:lineRule="auto"/>
+        <w:rPr>
+          <w:b/>
+          <w:bCs/>
+        </w:rPr>
+      </w:pPr>
+    </w:p>
+    <w:p>
+      <w:pPr>
+        <w:spacing w:after="0" w:line="240" w:lineRule="auto"/>
+      </w:pPr>
+      <w:r>
+        <w:lastRenderedPageBreak/>
+        <w:t>Scala</w:t>
+      </w:r>
+      <w:r>
+        <w:rPr>
+          <w:b/>
+          <w:bCs/>
+        </w:rPr>
+        <w:t xml:space="preserve"> is </w:t>
+      </w:r>
+      <w:r>
+        <w:t xml:space="preserve">a </w:t>
+      </w:r>
+      <w:r>
+        <w:t>found at</w:t>
+      </w:r>
+      <w:r>
+        <w:t xml:space="preserve"> </w:t>
+      </w:r>
+      <w:hyperlink r:id="rId9" w:history="1">
+        <w:r>
+          <w:rPr>
+            <w:rStyle w:val="Hyperlink"/>
+          </w:rPr>
+          <w:t>https://www.scala-lang.org/download/</w:t>
+        </w:r>
+      </w:hyperlink>
+      <w:r>
+        <w:t xml:space="preserve">.  There are several methods of installing Scala shown at this site. For this example, we just download the Scala Windows </w:t>
+      </w:r>
+      <w:r>
+        <w:rPr>
+          <w:rFonts w:ascii="Lucida Console" w:hAnsi="Lucida Console"/>
+        </w:rPr>
+        <w:t>MSI</w:t>
+      </w:r>
+      <w:r>
+        <w:t xml:space="preserve"> installer (</w:t>
+      </w:r>
+      <w:r>
+        <w:rPr>
+          <w:rFonts w:ascii="Lucida Console" w:hAnsi="Lucida Console"/>
+        </w:rPr>
+        <w:t>scala-2.13.1.msi</w:t>
+      </w:r>
+      <w:r>
+        <w:t xml:space="preserve">.) Please set the </w:t>
+      </w:r>
+      <w:r>
+        <w:rPr>
+          <w:rFonts w:ascii="Lucida Console" w:hAnsi="Lucida Console"/>
+        </w:rPr>
+        <w:t>SCALA_HOME</w:t>
+      </w:r>
+      <w:r>
+        <w:t xml:space="preserve"> environment variable and the PATH should include the Scala home. For example:</w:t>
+      </w:r>
+    </w:p>
+    <w:p>
+      <w:pPr>
+        <w:pStyle w:val="ListParagraph"/>
+        <w:numPr>
+          <w:ilvl w:val="0"/>
+          <w:numId w:val="6"/>
+        </w:numPr>
+        <w:spacing w:after="0" w:line="240" w:lineRule="auto"/>
+      </w:pPr>
+      <w:r>
+        <w:rPr>
+          <w:rFonts w:ascii="Lucida Console" w:hAnsi="Lucida Console"/>
+        </w:rPr>
+        <w:t>SCALA_HOME=D:\bin\scala</w:t>
+      </w:r>
+    </w:p>
+    <w:p>
+      <w:pPr>
+        <w:pStyle w:val="ListParagraph"/>
+        <w:numPr>
+          <w:ilvl w:val="0"/>
+          <w:numId w:val="6"/>
+        </w:numPr>
+        <w:spacing w:after="0" w:line="240" w:lineRule="auto"/>
+      </w:pPr>
+      <w:r>
+        <w:t xml:space="preserve">PATH has </w:t>
+      </w:r>
+      <w:r>
+        <w:rPr>
+          <w:rFonts w:ascii="Lucida Console" w:hAnsi="Lucida Console"/>
+        </w:rPr>
+        <w:t>%SCALA_HOME%\bin</w:t>
+      </w:r>
+    </w:p>
+    <w:p>
+      <w:pPr>
+        <w:spacing w:after="0" w:line="240" w:lineRule="auto"/>
+      </w:pPr>
+    </w:p>
+    <w:p>
+      <w:pPr>
+        <w:spacing w:after="0" w:line="240" w:lineRule="auto"/>
+      </w:pPr>
+      <w:r>
+        <w:t>You may wish to review this</w:t>
+      </w:r>
+      <w:r>
+        <w:t xml:space="preserve"> additional</w:t>
+      </w:r>
+      <w:r>
+        <w:t xml:space="preserve"> link for Scala installation: </w:t>
+      </w:r>
+      <w:hyperlink r:id="rId10" w:history="1">
+        <w:r>
+          <w:rPr>
+            <w:rStyle w:val="Hyperlink"/>
+          </w:rPr>
+          <w:t>https://www.tutorialspoint.com/scala/scala_environment_setup.htm</w:t>
+        </w:r>
+      </w:hyperlink>
+      <w:r>
+        <w:t xml:space="preserve">. </w:t>
+      </w:r>
+      <w:r>
+        <w:t>Example</w:t>
+      </w:r>
+      <w:r>
+        <w:t xml:space="preserve"> Scala verification is:</w:t>
+      </w:r>
+    </w:p>
+    <w:p>
+      <w:pPr>
+        <w:spacing w:after="0" w:line="240" w:lineRule="auto"/>
+        <w:ind w:left="720"/>
+        <w:rPr>
+          <w:rFonts w:ascii="Lucida Console" w:hAnsi="Lucida Console"/>
+        </w:rPr>
+      </w:pPr>
+      <w:r>
+        <w:rPr>
+          <w:rFonts w:ascii="Lucida Console" w:hAnsi="Lucida Console"/>
+        </w:rPr>
+        <w:t>D:\Temp&gt;scala -version</w:t>
+      </w:r>
+    </w:p>
+    <w:p>
+      <w:pPr>
+        <w:spacing w:after="0" w:line="240" w:lineRule="auto"/>
+        <w:ind w:left="720"/>
+      </w:pPr>
+      <w:r>
+        <w:rPr>
+          <w:rFonts w:ascii="Lucida Console" w:hAnsi="Lucida Console"/>
+        </w:rPr>
+        <w:t>Scala code runner version 2.13.1 -- Copyright 2002-2019, LAMP/EPFL and Lightbend, Inc.</w:t>
+      </w:r>
+    </w:p>
+    <w:p>
+      <w:pPr>
+        <w:spacing w:after="0" w:line="240" w:lineRule="auto"/>
+      </w:pPr>
+    </w:p>
+    <w:p>
+      <w:pPr>
+        <w:spacing w:after="0" w:line="240" w:lineRule="auto"/>
+      </w:pPr>
+      <w:r>
+        <w:rPr>
+          <w:rStyle w:val="Heading3Char"/>
+        </w:rPr>
         <w:t>Spark Related Settings</w:t>
       </w:r>
     </w:p>
@@ -293,15 +714,27 @@
         <w:spacing w:after="0" w:line="240" w:lineRule="auto"/>
       </w:pPr>
       <w:r>
-        <w:t xml:space="preserve">Sample </w:t>
-      </w:r>
-      <w:r>
-        <w:t xml:space="preserve">spark </w:t>
-      </w:r>
-      <w:r>
-        <w:t xml:space="preserve">download URL: </w:t>
-      </w:r>
-      <w:hyperlink r:id="rId6" w:history="1">
+        <w:t>The</w:t>
+      </w:r>
+      <w:r>
+        <w:t xml:space="preserve"> </w:t>
+      </w:r>
+      <w:r>
+        <w:t>S</w:t>
+      </w:r>
+      <w:r>
+        <w:t xml:space="preserve">park </w:t>
+      </w:r>
+      <w:r>
+        <w:t>download URL</w:t>
+      </w:r>
+      <w:r>
+        <w:t xml:space="preserve"> used for this article</w:t>
+      </w:r>
+      <w:r>
+        <w:t xml:space="preserve">: </w:t>
+      </w:r>
+      <w:hyperlink r:id="rId11" w:history="1">
         <w:r>
           <w:rPr>
             <w:rStyle w:val="Hyperlink"/>
@@ -326,7 +759,6 @@
         <w:rPr>
           <w:noProof/>
         </w:rPr>
-        <w:lastRenderedPageBreak/>
         <w:drawing>
           <wp:inline distT="0" distB="0" distL="0" distR="0">
             <wp:extent cx="5943600" cy="3968115"/>
@@ -343,7 +775,7 @@
                     <pic:cNvPicPr/>
                   </pic:nvPicPr>
                   <pic:blipFill>
-                    <a:blip r:embed="rId7" cstate="print">
+                    <a:blip r:embed="rId12" cstate="print">
                       <a:extLst>
                         <a:ext uri="{28A0092B-C50C-407E-A947-70E740481C1C}">
                           <a14:useLocalDpi xmlns:a14="http://schemas.microsoft.com/office/drawing/2010/main" val="0"/>
@@ -379,17 +811,340 @@
       <w:pPr>
         <w:spacing w:after="0" w:line="240" w:lineRule="auto"/>
       </w:pPr>
-    </w:p>
-    <w:p>
-      <w:pPr>
-        <w:spacing w:after="0" w:line="240" w:lineRule="auto"/>
-      </w:pPr>
+      <w:r>
+        <w:rPr>
+          <w:rStyle w:val="Heading3Char"/>
+        </w:rPr>
+        <w:t xml:space="preserve">Spark </w:t>
+      </w:r>
+      <w:r>
+        <w:rPr>
+          <w:rStyle w:val="Heading3Char"/>
+        </w:rPr>
+        <w:t>Supporting Utilities</w:t>
+      </w:r>
+    </w:p>
+    <w:p>
+      <w:pPr>
+        <w:spacing w:after="0" w:line="240" w:lineRule="auto"/>
+      </w:pPr>
+    </w:p>
+    <w:p>
+      <w:pPr>
+        <w:spacing w:after="0" w:line="240" w:lineRule="auto"/>
+      </w:pPr>
+      <w:r>
+        <w:t>A Windows 10 installation of Spark requires the WINUTILS utility.</w:t>
+      </w:r>
     </w:p>
     <w:p>
       <w:pPr>
         <w:pStyle w:val="Heading2"/>
         <w:spacing w:line="240" w:lineRule="auto"/>
       </w:pPr>
+      <w:r>
+        <w:t>Sample Collected Files</w:t>
+      </w:r>
+    </w:p>
+    <w:p>
+      <w:pPr>
+        <w:spacing w:after="0" w:line="240" w:lineRule="auto"/>
+      </w:pPr>
+    </w:p>
+    <w:p>
+      <w:pPr>
+        <w:spacing w:after="0" w:line="240" w:lineRule="auto"/>
+        <w:rPr>
+          <w:rFonts w:ascii="Lucida Console" w:hAnsi="Lucida Console"/>
+        </w:rPr>
+      </w:pPr>
+      <w:r>
+        <w:rPr>
+          <w:rFonts w:ascii="Lucida Console" w:hAnsi="Lucida Console"/>
+        </w:rPr>
+        <w:lastRenderedPageBreak/>
+        <w:t>D:\Tools\DEV&gt;tree/f</w:t>
+      </w:r>
+    </w:p>
+    <w:p>
+      <w:pPr>
+        <w:spacing w:after="0" w:line="240" w:lineRule="auto"/>
+        <w:rPr>
+          <w:rFonts w:ascii="Lucida Console" w:hAnsi="Lucida Console"/>
+        </w:rPr>
+      </w:pPr>
+      <w:r>
+        <w:rPr>
+          <w:rFonts w:ascii="Lucida Console" w:hAnsi="Lucida Console"/>
+        </w:rPr>
+        <w:t>D:.</w:t>
+      </w:r>
+    </w:p>
+    <w:p>
+      <w:pPr>
+        <w:spacing w:after="0" w:line="240" w:lineRule="auto"/>
+        <w:rPr>
+          <w:rFonts w:ascii="Lucida Console" w:hAnsi="Lucida Console"/>
+        </w:rPr>
+      </w:pPr>
+      <w:r>
+        <w:rPr>
+          <w:rFonts w:ascii="Lucida Console" w:hAnsi="Lucida Console" w:cs="Arial"/>
+        </w:rPr>
+        <w:t>├</w:t>
+      </w:r>
+      <w:r>
+        <w:rPr>
+          <w:rFonts w:ascii="Lucida Console" w:hAnsi="Lucida Console" w:cs="Calibri"/>
+        </w:rPr>
+        <w:t>───</w:t>
+      </w:r>
+      <w:r>
+        <w:rPr>
+          <w:rFonts w:ascii="Lucida Console" w:hAnsi="Lucida Console"/>
+        </w:rPr>
+        <w:t>Java</w:t>
+      </w:r>
+    </w:p>
+    <w:p>
+      <w:pPr>
+        <w:spacing w:after="0" w:line="240" w:lineRule="auto"/>
+        <w:rPr>
+          <w:rFonts w:ascii="Lucida Console" w:hAnsi="Lucida Console"/>
+        </w:rPr>
+      </w:pPr>
+      <w:r>
+        <w:rPr>
+          <w:rFonts w:ascii="Lucida Console" w:hAnsi="Lucida Console"/>
+        </w:rPr>
+        <w:t>│       jdk-8u241-docs-all.zip</w:t>
+      </w:r>
+    </w:p>
+    <w:p>
+      <w:pPr>
+        <w:spacing w:after="0" w:line="240" w:lineRule="auto"/>
+        <w:rPr>
+          <w:rFonts w:ascii="Lucida Console" w:hAnsi="Lucida Console"/>
+        </w:rPr>
+      </w:pPr>
+      <w:r>
+        <w:rPr>
+          <w:rFonts w:ascii="Lucida Console" w:hAnsi="Lucida Console"/>
+        </w:rPr>
+        <w:t>│       jdk-8u241-windows-x64.exe</w:t>
+      </w:r>
+    </w:p>
+    <w:p>
+      <w:pPr>
+        <w:spacing w:after="0" w:line="240" w:lineRule="auto"/>
+        <w:rPr>
+          <w:rFonts w:ascii="Lucida Console" w:hAnsi="Lucida Console"/>
+        </w:rPr>
+      </w:pPr>
+      <w:r>
+        <w:rPr>
+          <w:rFonts w:ascii="Lucida Console" w:hAnsi="Lucida Console"/>
+        </w:rPr>
+        <w:t>│</w:t>
+      </w:r>
+    </w:p>
+    <w:p>
+      <w:pPr>
+        <w:spacing w:after="0" w:line="240" w:lineRule="auto"/>
+        <w:rPr>
+          <w:rFonts w:ascii="Lucida Console" w:hAnsi="Lucida Console"/>
+        </w:rPr>
+      </w:pPr>
+      <w:r>
+        <w:rPr>
+          <w:rFonts w:ascii="Lucida Console" w:hAnsi="Lucida Console" w:cs="Arial"/>
+        </w:rPr>
+        <w:t>├</w:t>
+      </w:r>
+      <w:r>
+        <w:rPr>
+          <w:rFonts w:ascii="Lucida Console" w:hAnsi="Lucida Console" w:cs="Calibri"/>
+        </w:rPr>
+        <w:t>───</w:t>
+      </w:r>
+      <w:r>
+        <w:rPr>
+          <w:rFonts w:ascii="Lucida Console" w:hAnsi="Lucida Console"/>
+        </w:rPr>
+        <w:t>Python</w:t>
+      </w:r>
+    </w:p>
+    <w:p>
+      <w:pPr>
+        <w:spacing w:after="0" w:line="240" w:lineRule="auto"/>
+        <w:rPr>
+          <w:rFonts w:ascii="Lucida Console" w:hAnsi="Lucida Console"/>
+        </w:rPr>
+      </w:pPr>
+      <w:r>
+        <w:rPr>
+          <w:rFonts w:ascii="Lucida Console" w:hAnsi="Lucida Console"/>
+        </w:rPr>
+        <w:t>│       pycharm-community-2019.3.3.exe</w:t>
+      </w:r>
+    </w:p>
+    <w:p>
+      <w:pPr>
+        <w:spacing w:after="0" w:line="240" w:lineRule="auto"/>
+        <w:rPr>
+          <w:rFonts w:ascii="Lucida Console" w:hAnsi="Lucida Console"/>
+        </w:rPr>
+      </w:pPr>
+      <w:r>
+        <w:rPr>
+          <w:rFonts w:ascii="Lucida Console" w:hAnsi="Lucida Console"/>
+        </w:rPr>
+        <w:t>│       python-3.8.1-amd64.exe</w:t>
+      </w:r>
+    </w:p>
+    <w:p>
+      <w:pPr>
+        <w:spacing w:after="0" w:line="240" w:lineRule="auto"/>
+        <w:rPr>
+          <w:rFonts w:ascii="Lucida Console" w:hAnsi="Lucida Console"/>
+        </w:rPr>
+      </w:pPr>
+      <w:r>
+        <w:rPr>
+          <w:rFonts w:ascii="Lucida Console" w:hAnsi="Lucida Console"/>
+        </w:rPr>
+        <w:t>│</w:t>
+      </w:r>
+    </w:p>
+    <w:p>
+      <w:pPr>
+        <w:spacing w:after="0" w:line="240" w:lineRule="auto"/>
+        <w:rPr>
+          <w:rFonts w:ascii="Lucida Console" w:hAnsi="Lucida Console"/>
+        </w:rPr>
+      </w:pPr>
+      <w:r>
+        <w:rPr>
+          <w:rFonts w:ascii="Lucida Console" w:hAnsi="Lucida Console" w:cs="Arial"/>
+        </w:rPr>
+        <w:t>├</w:t>
+      </w:r>
+      <w:r>
+        <w:rPr>
+          <w:rFonts w:ascii="Lucida Console" w:hAnsi="Lucida Console" w:cs="Calibri"/>
+        </w:rPr>
+        <w:t>───</w:t>
+      </w:r>
+      <w:r>
+        <w:rPr>
+          <w:rFonts w:ascii="Lucida Console" w:hAnsi="Lucida Console"/>
+        </w:rPr>
+        <w:t>Scala</w:t>
+      </w:r>
+    </w:p>
+    <w:p>
+      <w:pPr>
+        <w:spacing w:after="0" w:line="240" w:lineRule="auto"/>
+        <w:rPr>
+          <w:rFonts w:ascii="Lucida Console" w:hAnsi="Lucida Console"/>
+        </w:rPr>
+      </w:pPr>
+      <w:r>
+        <w:rPr>
+          <w:rFonts w:ascii="Lucida Console" w:hAnsi="Lucida Console"/>
+        </w:rPr>
+        <w:t>│       ide</w:t>
+      </w:r>
+      <w:r>
+        <w:rPr>
+          <w:rFonts w:ascii="Lucida Console" w:hAnsi="Lucida Console"/>
+        </w:rPr>
+        <w:t>aIC-2019.3.2.exe</w:t>
+      </w:r>
+    </w:p>
+    <w:p>
+      <w:pPr>
+        <w:spacing w:after="0" w:line="240" w:lineRule="auto"/>
+        <w:rPr>
+          <w:rFonts w:ascii="Lucida Console" w:hAnsi="Lucida Console"/>
+        </w:rPr>
+      </w:pPr>
+      <w:r>
+        <w:rPr>
+          <w:rFonts w:ascii="Lucida Console" w:hAnsi="Lucida Console"/>
+        </w:rPr>
+        <w:t>│       scala-2.13.1.msi</w:t>
+      </w:r>
+    </w:p>
+    <w:p>
+      <w:pPr>
+        <w:spacing w:after="0" w:line="240" w:lineRule="auto"/>
+        <w:rPr>
+          <w:rFonts w:ascii="Lucida Console" w:hAnsi="Lucida Console"/>
+        </w:rPr>
+      </w:pPr>
+      <w:r>
+        <w:rPr>
+          <w:rFonts w:ascii="Lucida Console" w:hAnsi="Lucida Console"/>
+        </w:rPr>
+        <w:t>│</w:t>
+      </w:r>
+    </w:p>
+    <w:p>
+      <w:pPr>
+        <w:spacing w:after="0" w:line="240" w:lineRule="auto"/>
+        <w:rPr>
+          <w:rFonts w:ascii="Lucida Console" w:hAnsi="Lucida Console"/>
+        </w:rPr>
+      </w:pPr>
+      <w:r>
+        <w:rPr>
+          <w:rFonts w:ascii="Lucida Console" w:hAnsi="Lucida Console" w:cs="Arial"/>
+        </w:rPr>
+        <w:t>├</w:t>
+      </w:r>
+      <w:r>
+        <w:rPr>
+          <w:rFonts w:ascii="Lucida Console" w:hAnsi="Lucida Console" w:cs="Calibri"/>
+        </w:rPr>
+        <w:t>───</w:t>
+      </w:r>
+      <w:r>
+        <w:rPr>
+          <w:rFonts w:ascii="Lucida Console" w:hAnsi="Lucida Console"/>
+        </w:rPr>
+        <w:t>Spark</w:t>
+      </w:r>
+    </w:p>
+    <w:p>
+      <w:pPr>
+        <w:spacing w:after="0" w:line="240" w:lineRule="auto"/>
+        <w:rPr>
+          <w:rFonts w:ascii="Lucida Console" w:hAnsi="Lucida Console"/>
+        </w:rPr>
+      </w:pPr>
+      <w:r>
+        <w:rPr>
+          <w:rFonts w:ascii="Lucida Console" w:hAnsi="Lucida Console"/>
+        </w:rPr>
+        <w:t>│       spark-2.4.5-bin-hadoop2.7.tgz</w:t>
+      </w:r>
+    </w:p>
+    <w:p>
+      <w:pPr>
+        <w:spacing w:after="0" w:line="240" w:lineRule="auto"/>
+      </w:pPr>
+    </w:p>
+    <w:p>
+      <w:pPr>
+        <w:pStyle w:val="Heading2"/>
+        <w:spacing w:before="0" w:line="240" w:lineRule="auto"/>
+      </w:pPr>
+      <w:r>
+        <w:t xml:space="preserve">Web </w:t>
+      </w:r>
+      <w:bookmarkStart w:id="0" w:name="_GoBack"/>
+      <w:bookmarkEnd w:id="0"/>
       <w:r>
         <w:t>Resources</w:t>
       </w:r>
@@ -417,7 +1172,7 @@
       <w:r>
         <w:t xml:space="preserve">: </w:t>
       </w:r>
-      <w:hyperlink r:id="rId8" w:history="1">
+      <w:hyperlink r:id="rId13" w:history="1">
         <w:r>
           <w:rPr>
             <w:rStyle w:val="Hyperlink"/>
@@ -453,7 +1208,7 @@
       <w:r>
         <w:t xml:space="preserve">: </w:t>
       </w:r>
-      <w:hyperlink r:id="rId9" w:history="1">
+      <w:hyperlink r:id="rId14" w:history="1">
         <w:r>
           <w:rPr>
             <w:rStyle w:val="Hyperlink"/>
@@ -483,7 +1238,7 @@
       <w:r>
         <w:t xml:space="preserve">/2019: </w:t>
       </w:r>
-      <w:hyperlink r:id="rId10" w:history="1">
+      <w:hyperlink r:id="rId15" w:history="1">
         <w:r>
           <w:rPr>
             <w:rStyle w:val="Hyperlink"/>
@@ -507,7 +1262,7 @@
       <w:r>
         <w:t xml:space="preserve">A good overview from 1/2019: </w:t>
       </w:r>
-      <w:hyperlink r:id="rId11" w:history="1">
+      <w:hyperlink r:id="rId16" w:history="1">
         <w:r>
           <w:rPr>
             <w:rStyle w:val="Hyperlink"/>
@@ -556,7 +1311,7 @@
       <w:r>
         <w:t xml:space="preserve">replacement background: </w:t>
       </w:r>
-      <w:hyperlink r:id="rId12" w:history="1">
+      <w:hyperlink r:id="rId17" w:history="1">
         <w:r>
           <w:rPr>
             <w:rStyle w:val="Hyperlink"/>
@@ -581,6 +1336,119 @@
 <file path=word/numbering.xml><?xml version="1.0" encoding="utf-8"?>
 <w:numbering xmlns:wpc="http://schemas.microsoft.com/office/word/2010/wordprocessingCanvas" xmlns:mc="http://schemas.openxmlformats.org/markup-compatibility/2006" xmlns:o="urn:schemas-microsoft-com:office:office" xmlns:r="http://schemas.openxmlformats.org/officeDocument/2006/relationships" xmlns:m="http://schemas.openxmlformats.org/officeDocument/2006/math" xmlns:v="urn:schemas-microsoft-com:vml" xmlns:wp14="http://schemas.microsoft.com/office/word/2010/wordprocessingDrawing" xmlns:wp="http://schemas.openxmlformats.org/drawingml/2006/wordprocessingDrawing" xmlns:w10="urn:schemas-microsoft-com:office:word" xmlns:w="http://schemas.openxmlformats.org/wordprocessingml/2006/main" xmlns:w14="http://schemas.microsoft.com/office/word/2010/wordml" xmlns:wpg="http://schemas.microsoft.com/office/word/2010/wordprocessingGroup" xmlns:wpi="http://schemas.microsoft.com/office/word/2010/wordprocessingInk" xmlns:wne="http://schemas.microsoft.com/office/word/2006/wordml" xmlns:wps="http://schemas.microsoft.com/office/word/2010/wordprocessingShape" mc:Ignorable="w14 wp14">
   <w:abstractNum w:abstractNumId="0">
+    <w:nsid w:val="17A12BA9"/>
+    <w:multiLevelType w:val="hybridMultilevel"/>
+    <w:tmpl w:val="655E2222"/>
+    <w:lvl w:ilvl="0" w:tplc="04090001">
+      <w:start w:val="1"/>
+      <w:numFmt w:val="bullet"/>
+      <w:lvlText w:val=""/>
+      <w:lvlJc w:val="left"/>
+      <w:pPr>
+        <w:ind w:left="720" w:hanging="360"/>
+      </w:pPr>
+      <w:rPr>
+        <w:rFonts w:ascii="Symbol" w:hAnsi="Symbol" w:hint="default"/>
+      </w:rPr>
+    </w:lvl>
+    <w:lvl w:ilvl="1" w:tplc="04090003" w:tentative="1">
+      <w:start w:val="1"/>
+      <w:numFmt w:val="bullet"/>
+      <w:lvlText w:val="o"/>
+      <w:lvlJc w:val="left"/>
+      <w:pPr>
+        <w:ind w:left="1440" w:hanging="360"/>
+      </w:pPr>
+      <w:rPr>
+        <w:rFonts w:ascii="Courier New" w:hAnsi="Courier New" w:cs="Courier New" w:hint="default"/>
+      </w:rPr>
+    </w:lvl>
+    <w:lvl w:ilvl="2" w:tplc="04090005" w:tentative="1">
+      <w:start w:val="1"/>
+      <w:numFmt w:val="bullet"/>
+      <w:lvlText w:val=""/>
+      <w:lvlJc w:val="left"/>
+      <w:pPr>
+        <w:ind w:left="2160" w:hanging="360"/>
+      </w:pPr>
+      <w:rPr>
+        <w:rFonts w:ascii="Wingdings" w:hAnsi="Wingdings" w:hint="default"/>
+      </w:rPr>
+    </w:lvl>
+    <w:lvl w:ilvl="3" w:tplc="04090001" w:tentative="1">
+      <w:start w:val="1"/>
+      <w:numFmt w:val="bullet"/>
+      <w:lvlText w:val=""/>
+      <w:lvlJc w:val="left"/>
+      <w:pPr>
+        <w:ind w:left="2880" w:hanging="360"/>
+      </w:pPr>
+      <w:rPr>
+        <w:rFonts w:ascii="Symbol" w:hAnsi="Symbol" w:hint="default"/>
+      </w:rPr>
+    </w:lvl>
+    <w:lvl w:ilvl="4" w:tplc="04090003" w:tentative="1">
+      <w:start w:val="1"/>
+      <w:numFmt w:val="bullet"/>
+      <w:lvlText w:val="o"/>
+      <w:lvlJc w:val="left"/>
+      <w:pPr>
+        <w:ind w:left="3600" w:hanging="360"/>
+      </w:pPr>
+      <w:rPr>
+        <w:rFonts w:ascii="Courier New" w:hAnsi="Courier New" w:cs="Courier New" w:hint="default"/>
+      </w:rPr>
+    </w:lvl>
+    <w:lvl w:ilvl="5" w:tplc="04090005" w:tentative="1">
+      <w:start w:val="1"/>
+      <w:numFmt w:val="bullet"/>
+      <w:lvlText w:val=""/>
+      <w:lvlJc w:val="left"/>
+      <w:pPr>
+        <w:ind w:left="4320" w:hanging="360"/>
+      </w:pPr>
+      <w:rPr>
+        <w:rFonts w:ascii="Wingdings" w:hAnsi="Wingdings" w:hint="default"/>
+      </w:rPr>
+    </w:lvl>
+    <w:lvl w:ilvl="6" w:tplc="04090001" w:tentative="1">
+      <w:start w:val="1"/>
+      <w:numFmt w:val="bullet"/>
+      <w:lvlText w:val=""/>
+      <w:lvlJc w:val="left"/>
+      <w:pPr>
+        <w:ind w:left="5040" w:hanging="360"/>
+      </w:pPr>
+      <w:rPr>
+        <w:rFonts w:ascii="Symbol" w:hAnsi="Symbol" w:hint="default"/>
+      </w:rPr>
+    </w:lvl>
+    <w:lvl w:ilvl="7" w:tplc="04090003" w:tentative="1">
+      <w:start w:val="1"/>
+      <w:numFmt w:val="bullet"/>
+      <w:lvlText w:val="o"/>
+      <w:lvlJc w:val="left"/>
+      <w:pPr>
+        <w:ind w:left="5760" w:hanging="360"/>
+      </w:pPr>
+      <w:rPr>
+        <w:rFonts w:ascii="Courier New" w:hAnsi="Courier New" w:cs="Courier New" w:hint="default"/>
+      </w:rPr>
+    </w:lvl>
+    <w:lvl w:ilvl="8" w:tplc="04090005" w:tentative="1">
+      <w:start w:val="1"/>
+      <w:numFmt w:val="bullet"/>
+      <w:lvlText w:val=""/>
+      <w:lvlJc w:val="left"/>
+      <w:pPr>
+        <w:ind w:left="6480" w:hanging="360"/>
+      </w:pPr>
+      <w:rPr>
+        <w:rFonts w:ascii="Wingdings" w:hAnsi="Wingdings" w:hint="default"/>
+      </w:rPr>
+    </w:lvl>
+  </w:abstractNum>
+  <w:abstractNum w:abstractNumId="1">
     <w:nsid w:val="2A813F05"/>
     <w:multiLevelType w:val="hybridMultilevel"/>
     <w:tmpl w:val="D9006546"/>
@@ -693,7 +1561,7 @@
       </w:rPr>
     </w:lvl>
   </w:abstractNum>
-  <w:abstractNum w:abstractNumId="1">
+  <w:abstractNum w:abstractNumId="2">
     <w:nsid w:val="2AB36088"/>
     <w:multiLevelType w:val="hybridMultilevel"/>
     <w:tmpl w:val="2BEECE8A"/>
@@ -779,7 +1647,7 @@
       </w:pPr>
     </w:lvl>
   </w:abstractNum>
-  <w:abstractNum w:abstractNumId="2">
+  <w:abstractNum w:abstractNumId="3">
     <w:nsid w:val="4D656376"/>
     <w:multiLevelType w:val="hybridMultilevel"/>
     <w:tmpl w:val="BE7A0540"/>
@@ -892,14 +1760,249 @@
       </w:rPr>
     </w:lvl>
   </w:abstractNum>
+  <w:abstractNum w:abstractNumId="4">
+    <w:nsid w:val="58730C6F"/>
+    <w:multiLevelType w:val="hybridMultilevel"/>
+    <w:tmpl w:val="55F8861E"/>
+    <w:lvl w:ilvl="0" w:tplc="04090001">
+      <w:start w:val="1"/>
+      <w:numFmt w:val="bullet"/>
+      <w:lvlText w:val=""/>
+      <w:lvlJc w:val="left"/>
+      <w:pPr>
+        <w:ind w:left="720" w:hanging="360"/>
+      </w:pPr>
+      <w:rPr>
+        <w:rFonts w:ascii="Symbol" w:hAnsi="Symbol" w:hint="default"/>
+      </w:rPr>
+    </w:lvl>
+    <w:lvl w:ilvl="1" w:tplc="04090003" w:tentative="1">
+      <w:start w:val="1"/>
+      <w:numFmt w:val="bullet"/>
+      <w:lvlText w:val="o"/>
+      <w:lvlJc w:val="left"/>
+      <w:pPr>
+        <w:ind w:left="1440" w:hanging="360"/>
+      </w:pPr>
+      <w:rPr>
+        <w:rFonts w:ascii="Courier New" w:hAnsi="Courier New" w:cs="Courier New" w:hint="default"/>
+      </w:rPr>
+    </w:lvl>
+    <w:lvl w:ilvl="2" w:tplc="04090005" w:tentative="1">
+      <w:start w:val="1"/>
+      <w:numFmt w:val="bullet"/>
+      <w:lvlText w:val=""/>
+      <w:lvlJc w:val="left"/>
+      <w:pPr>
+        <w:ind w:left="2160" w:hanging="360"/>
+      </w:pPr>
+      <w:rPr>
+        <w:rFonts w:ascii="Wingdings" w:hAnsi="Wingdings" w:hint="default"/>
+      </w:rPr>
+    </w:lvl>
+    <w:lvl w:ilvl="3" w:tplc="04090001" w:tentative="1">
+      <w:start w:val="1"/>
+      <w:numFmt w:val="bullet"/>
+      <w:lvlText w:val=""/>
+      <w:lvlJc w:val="left"/>
+      <w:pPr>
+        <w:ind w:left="2880" w:hanging="360"/>
+      </w:pPr>
+      <w:rPr>
+        <w:rFonts w:ascii="Symbol" w:hAnsi="Symbol" w:hint="default"/>
+      </w:rPr>
+    </w:lvl>
+    <w:lvl w:ilvl="4" w:tplc="04090003" w:tentative="1">
+      <w:start w:val="1"/>
+      <w:numFmt w:val="bullet"/>
+      <w:lvlText w:val="o"/>
+      <w:lvlJc w:val="left"/>
+      <w:pPr>
+        <w:ind w:left="3600" w:hanging="360"/>
+      </w:pPr>
+      <w:rPr>
+        <w:rFonts w:ascii="Courier New" w:hAnsi="Courier New" w:cs="Courier New" w:hint="default"/>
+      </w:rPr>
+    </w:lvl>
+    <w:lvl w:ilvl="5" w:tplc="04090005" w:tentative="1">
+      <w:start w:val="1"/>
+      <w:numFmt w:val="bullet"/>
+      <w:lvlText w:val=""/>
+      <w:lvlJc w:val="left"/>
+      <w:pPr>
+        <w:ind w:left="4320" w:hanging="360"/>
+      </w:pPr>
+      <w:rPr>
+        <w:rFonts w:ascii="Wingdings" w:hAnsi="Wingdings" w:hint="default"/>
+      </w:rPr>
+    </w:lvl>
+    <w:lvl w:ilvl="6" w:tplc="04090001" w:tentative="1">
+      <w:start w:val="1"/>
+      <w:numFmt w:val="bullet"/>
+      <w:lvlText w:val=""/>
+      <w:lvlJc w:val="left"/>
+      <w:pPr>
+        <w:ind w:left="5040" w:hanging="360"/>
+      </w:pPr>
+      <w:rPr>
+        <w:rFonts w:ascii="Symbol" w:hAnsi="Symbol" w:hint="default"/>
+      </w:rPr>
+    </w:lvl>
+    <w:lvl w:ilvl="7" w:tplc="04090003" w:tentative="1">
+      <w:start w:val="1"/>
+      <w:numFmt w:val="bullet"/>
+      <w:lvlText w:val="o"/>
+      <w:lvlJc w:val="left"/>
+      <w:pPr>
+        <w:ind w:left="5760" w:hanging="360"/>
+      </w:pPr>
+      <w:rPr>
+        <w:rFonts w:ascii="Courier New" w:hAnsi="Courier New" w:cs="Courier New" w:hint="default"/>
+      </w:rPr>
+    </w:lvl>
+    <w:lvl w:ilvl="8" w:tplc="04090005" w:tentative="1">
+      <w:start w:val="1"/>
+      <w:numFmt w:val="bullet"/>
+      <w:lvlText w:val=""/>
+      <w:lvlJc w:val="left"/>
+      <w:pPr>
+        <w:ind w:left="6480" w:hanging="360"/>
+      </w:pPr>
+      <w:rPr>
+        <w:rFonts w:ascii="Wingdings" w:hAnsi="Wingdings" w:hint="default"/>
+      </w:rPr>
+    </w:lvl>
+  </w:abstractNum>
+  <w:abstractNum w:abstractNumId="5">
+    <w:nsid w:val="7F540293"/>
+    <w:multiLevelType w:val="hybridMultilevel"/>
+    <w:tmpl w:val="CD364D98"/>
+    <w:lvl w:ilvl="0" w:tplc="04090001">
+      <w:start w:val="1"/>
+      <w:numFmt w:val="bullet"/>
+      <w:lvlText w:val=""/>
+      <w:lvlJc w:val="left"/>
+      <w:pPr>
+        <w:ind w:left="720" w:hanging="360"/>
+      </w:pPr>
+      <w:rPr>
+        <w:rFonts w:ascii="Symbol" w:hAnsi="Symbol" w:hint="default"/>
+      </w:rPr>
+    </w:lvl>
+    <w:lvl w:ilvl="1" w:tplc="04090003" w:tentative="1">
+      <w:start w:val="1"/>
+      <w:numFmt w:val="bullet"/>
+      <w:lvlText w:val="o"/>
+      <w:lvlJc w:val="left"/>
+      <w:pPr>
+        <w:ind w:left="1440" w:hanging="360"/>
+      </w:pPr>
+      <w:rPr>
+        <w:rFonts w:ascii="Courier New" w:hAnsi="Courier New" w:cs="Courier New" w:hint="default"/>
+      </w:rPr>
+    </w:lvl>
+    <w:lvl w:ilvl="2" w:tplc="04090005" w:tentative="1">
+      <w:start w:val="1"/>
+      <w:numFmt w:val="bullet"/>
+      <w:lvlText w:val=""/>
+      <w:lvlJc w:val="left"/>
+      <w:pPr>
+        <w:ind w:left="2160" w:hanging="360"/>
+      </w:pPr>
+      <w:rPr>
+        <w:rFonts w:ascii="Wingdings" w:hAnsi="Wingdings" w:hint="default"/>
+      </w:rPr>
+    </w:lvl>
+    <w:lvl w:ilvl="3" w:tplc="04090001" w:tentative="1">
+      <w:start w:val="1"/>
+      <w:numFmt w:val="bullet"/>
+      <w:lvlText w:val=""/>
+      <w:lvlJc w:val="left"/>
+      <w:pPr>
+        <w:ind w:left="2880" w:hanging="360"/>
+      </w:pPr>
+      <w:rPr>
+        <w:rFonts w:ascii="Symbol" w:hAnsi="Symbol" w:hint="default"/>
+      </w:rPr>
+    </w:lvl>
+    <w:lvl w:ilvl="4" w:tplc="04090003" w:tentative="1">
+      <w:start w:val="1"/>
+      <w:numFmt w:val="bullet"/>
+      <w:lvlText w:val="o"/>
+      <w:lvlJc w:val="left"/>
+      <w:pPr>
+        <w:ind w:left="3600" w:hanging="360"/>
+      </w:pPr>
+      <w:rPr>
+        <w:rFonts w:ascii="Courier New" w:hAnsi="Courier New" w:cs="Courier New" w:hint="default"/>
+      </w:rPr>
+    </w:lvl>
+    <w:lvl w:ilvl="5" w:tplc="04090005" w:tentative="1">
+      <w:start w:val="1"/>
+      <w:numFmt w:val="bullet"/>
+      <w:lvlText w:val=""/>
+      <w:lvlJc w:val="left"/>
+      <w:pPr>
+        <w:ind w:left="4320" w:hanging="360"/>
+      </w:pPr>
+      <w:rPr>
+        <w:rFonts w:ascii="Wingdings" w:hAnsi="Wingdings" w:hint="default"/>
+      </w:rPr>
+    </w:lvl>
+    <w:lvl w:ilvl="6" w:tplc="04090001" w:tentative="1">
+      <w:start w:val="1"/>
+      <w:numFmt w:val="bullet"/>
+      <w:lvlText w:val=""/>
+      <w:lvlJc w:val="left"/>
+      <w:pPr>
+        <w:ind w:left="5040" w:hanging="360"/>
+      </w:pPr>
+      <w:rPr>
+        <w:rFonts w:ascii="Symbol" w:hAnsi="Symbol" w:hint="default"/>
+      </w:rPr>
+    </w:lvl>
+    <w:lvl w:ilvl="7" w:tplc="04090003" w:tentative="1">
+      <w:start w:val="1"/>
+      <w:numFmt w:val="bullet"/>
+      <w:lvlText w:val="o"/>
+      <w:lvlJc w:val="left"/>
+      <w:pPr>
+        <w:ind w:left="5760" w:hanging="360"/>
+      </w:pPr>
+      <w:rPr>
+        <w:rFonts w:ascii="Courier New" w:hAnsi="Courier New" w:cs="Courier New" w:hint="default"/>
+      </w:rPr>
+    </w:lvl>
+    <w:lvl w:ilvl="8" w:tplc="04090005" w:tentative="1">
+      <w:start w:val="1"/>
+      <w:numFmt w:val="bullet"/>
+      <w:lvlText w:val=""/>
+      <w:lvlJc w:val="left"/>
+      <w:pPr>
+        <w:ind w:left="6480" w:hanging="360"/>
+      </w:pPr>
+      <w:rPr>
+        <w:rFonts w:ascii="Wingdings" w:hAnsi="Wingdings" w:hint="default"/>
+      </w:rPr>
+    </w:lvl>
+  </w:abstractNum>
   <w:num w:numId="1">
+    <w:abstractNumId w:val="2"/>
+  </w:num>
+  <w:num w:numId="2">
+    <w:abstractNumId w:val="3"/>
+  </w:num>
+  <w:num w:numId="3">
     <w:abstractNumId w:val="1"/>
   </w:num>
-  <w:num w:numId="2">
-    <w:abstractNumId w:val="2"/>
+  <w:num w:numId="4">
+    <w:abstractNumId w:val="0"/>
   </w:num>
-  <w:num w:numId="3">
-    <w:abstractNumId w:val="0"/>
+  <w:num w:numId="5">
+    <w:abstractNumId w:val="5"/>
+  </w:num>
+  <w:num w:numId="6">
+    <w:abstractNumId w:val="4"/>
   </w:num>
 </w:numbering>
 </file>

</xml_diff>